<commit_message>
Banner in Stable channel
</commit_message>
<xml_diff>
--- a/2024 Channel - Portfolio Website.docx
+++ b/2024 Channel - Portfolio Website.docx
@@ -29,6 +29,9 @@
       </w:r>
       <w:r>
         <w:t>ebsite</w:t>
+      </w:r>
+      <w:r>
+        <w:t>/Blog</w:t>
       </w:r>
       <w:r>
         <w:t xml:space="preserve"> of Rahul Natha</w:t>
@@ -107,170 +110,10 @@
         <w:pStyle w:val="Heading1"/>
       </w:pPr>
       <w:r>
-        <w:t>Purpose and features</w:t>
-      </w:r>
-    </w:p>
-    <w:p>
-      <w:pPr>
-        <w:ind w:firstLine="720"/>
-      </w:pPr>
-      <w:r>
-        <w:t>This website aims to introduce me</w:t>
-      </w:r>
-      <w:r>
-        <w:t xml:space="preserve"> in </w:t>
-      </w:r>
-      <w:r>
-        <w:t xml:space="preserve">professional </w:t>
-      </w:r>
-      <w:r>
-        <w:t>aspect</w:t>
-      </w:r>
-      <w:r>
-        <w:t xml:space="preserve"> highlighting my education, certifications, experience of work, skills</w:t>
-      </w:r>
-      <w:r>
-        <w:t xml:space="preserve">, </w:t>
-      </w:r>
-      <w:r>
-        <w:t>projects</w:t>
-      </w:r>
-      <w:r>
-        <w:t xml:space="preserve"> and more with a user interactive unique web design.</w:t>
-      </w:r>
-      <w:r>
-        <w:t xml:space="preserve"> The features </w:t>
-      </w:r>
-      <w:r>
-        <w:t>include</w:t>
-      </w:r>
-      <w:r>
-        <w:t xml:space="preserve"> </w:t>
-      </w:r>
-      <w:r>
-        <w:t xml:space="preserve">tabs, </w:t>
-      </w:r>
-      <w:r>
-        <w:t>fold-</w:t>
-      </w:r>
-      <w:r>
-        <w:t xml:space="preserve">unfold preview box, time </w:t>
-      </w:r>
-      <w:r>
-        <w:t>traveller</w:t>
-      </w:r>
-      <w:r>
-        <w:t xml:space="preserve">, </w:t>
-      </w:r>
-      <w:r>
-        <w:t>backgrounds (</w:t>
-      </w:r>
-      <w:r>
-        <w:t>video and picture) customisation, fonts customisation, colour theme</w:t>
-      </w:r>
-      <w:r>
-        <w:t>s</w:t>
-      </w:r>
-      <w:r>
-        <w:t>,</w:t>
-      </w:r>
-      <w:r>
-        <w:t xml:space="preserve"> data saver mode, </w:t>
-      </w:r>
-      <w:r>
-        <w:t>V</w:t>
-      </w:r>
-      <w:r>
-        <w:t xml:space="preserve">irtual </w:t>
-      </w:r>
-      <w:r>
-        <w:t xml:space="preserve">Natha (chat bot), </w:t>
-      </w:r>
-      <w:r>
-        <w:t xml:space="preserve">search bar, </w:t>
-      </w:r>
-      <w:r>
-        <w:t xml:space="preserve">and any other features that are going to be amended </w:t>
-      </w:r>
-      <w:r>
-        <w:t xml:space="preserve">to this document </w:t>
-      </w:r>
-      <w:r>
-        <w:t xml:space="preserve">in </w:t>
-      </w:r>
-      <w:r>
-        <w:t>Ju</w:t>
-      </w:r>
-      <w:r>
-        <w:t>ly</w:t>
-      </w:r>
-      <w:r>
-        <w:t xml:space="preserve"> 2023.</w:t>
-      </w:r>
-    </w:p>
-    <w:p>
-      <w:pPr>
-        <w:ind w:firstLine="720"/>
-      </w:pPr>
-    </w:p>
-    <w:p>
-      <w:pPr>
-        <w:ind w:firstLine="720"/>
-      </w:pPr>
-      <w:r>
-        <w:t>heavy reading interruption</w:t>
-      </w:r>
-      <w:r>
-        <w:t xml:space="preserve"> (break reminders)</w:t>
-      </w:r>
-      <w:r>
-        <w:t xml:space="preserve">, </w:t>
-      </w:r>
-      <w:r>
-        <w:t>read aloud</w:t>
-      </w:r>
-      <w:r>
-        <w:t>,</w:t>
-      </w:r>
-      <w:r>
-        <w:t xml:space="preserve"> </w:t>
-      </w:r>
-      <w:r>
-        <w:t>tabs-like preview</w:t>
-      </w:r>
-      <w:r>
-        <w:rPr>
-          <w:vertAlign w:val="superscript"/>
-        </w:rPr>
-        <w:t>2</w:t>
-      </w:r>
-      <w:r>
-        <w:t xml:space="preserve">, </w:t>
-      </w:r>
-      <w:r>
-        <w:t>true dark theme</w:t>
-      </w:r>
-      <w:r>
-        <w:t xml:space="preserve"> covering embedded content</w:t>
-      </w:r>
-      <w:r>
-        <w:t>, and more.</w:t>
-      </w:r>
-    </w:p>
-    <w:p>
-      <w:pPr>
-        <w:pStyle w:val="Heading1"/>
-      </w:pPr>
-      <w:r>
-        <w:t>Web design</w:t>
-      </w:r>
-    </w:p>
-    <w:p>
-      <w:pPr>
-        <w:pStyle w:val="Heading2"/>
-      </w:pPr>
-      <w:r>
-        <w:t>Header bar</w:t>
+        <w:t>List of f</w:t>
+      </w:r>
+      <w:r>
+        <w:t>eatures</w:t>
       </w:r>
     </w:p>
     <w:p>
@@ -278,14 +121,14 @@
         <w:pStyle w:val="ListParagraph"/>
         <w:numPr>
           <w:ilvl w:val="0"/>
-          <w:numId w:val="1"/>
+          <w:numId w:val="6"/>
         </w:numPr>
       </w:pPr>
       <w:r>
-        <w:t xml:space="preserve">The header bar sticks to the </w:t>
-      </w:r>
-      <w:r>
-        <w:t>topmost edge of the webpage by default.</w:t>
+        <w:t>t</w:t>
+      </w:r>
+      <w:r>
+        <w:t>abs</w:t>
       </w:r>
     </w:p>
     <w:p>
@@ -293,20 +136,20 @@
         <w:pStyle w:val="ListParagraph"/>
         <w:numPr>
           <w:ilvl w:val="0"/>
-          <w:numId w:val="1"/>
+          <w:numId w:val="6"/>
         </w:numPr>
       </w:pPr>
       <w:r>
-        <w:t xml:space="preserve">While the webpage is scrolled down, the header bar will </w:t>
-      </w:r>
-      <w:r>
-        <w:t>move up until it is moved outside the webpage.</w:t>
-      </w:r>
-      <w:r>
-        <w:rPr>
-          <w:vertAlign w:val="superscript"/>
-        </w:rPr>
-        <w:t>1</w:t>
+        <w:t>fold-</w:t>
+      </w:r>
+      <w:r>
+        <w:t>unfold preview box</w:t>
+      </w:r>
+      <w:r>
+        <w:t>, full screen mode</w:t>
+      </w:r>
+      <w:r>
+        <w:t>, close and reopen</w:t>
       </w:r>
     </w:p>
     <w:p>
@@ -314,17 +157,14 @@
         <w:pStyle w:val="ListParagraph"/>
         <w:numPr>
           <w:ilvl w:val="0"/>
-          <w:numId w:val="1"/>
+          <w:numId w:val="6"/>
         </w:numPr>
       </w:pPr>
       <w:r>
-        <w:t>While the webpage is scrolled up, the header bar will again come to its initial position.</w:t>
-      </w:r>
-      <w:r>
-        <w:rPr>
-          <w:vertAlign w:val="superscript"/>
-        </w:rPr>
-        <w:t>1</w:t>
+        <w:t xml:space="preserve">time </w:t>
+      </w:r>
+      <w:r>
+        <w:t>traveller</w:t>
       </w:r>
     </w:p>
     <w:p>
@@ -332,22 +172,14 @@
         <w:pStyle w:val="ListParagraph"/>
         <w:numPr>
           <w:ilvl w:val="0"/>
-          <w:numId w:val="1"/>
+          <w:numId w:val="6"/>
         </w:numPr>
       </w:pPr>
       <w:r>
-        <w:t xml:space="preserve">The header bar will get a horizontal scrollbar when the webpage is opened on </w:t>
-      </w:r>
-      <w:r>
-        <w:t>smaller screen sizes such as mobile or tablets.</w:t>
-      </w:r>
-    </w:p>
-    <w:p>
-      <w:pPr>
-        <w:pStyle w:val="Heading2"/>
-      </w:pPr>
-      <w:r>
-        <w:t>Elements of the header bar</w:t>
+        <w:t>backgrounds (</w:t>
+      </w:r>
+      <w:r>
+        <w:t>video and picture) customisation</w:t>
       </w:r>
     </w:p>
     <w:p>
@@ -355,17 +187,11 @@
         <w:pStyle w:val="ListParagraph"/>
         <w:numPr>
           <w:ilvl w:val="0"/>
-          <w:numId w:val="2"/>
+          <w:numId w:val="6"/>
         </w:numPr>
       </w:pPr>
       <w:r>
-        <w:t>Hamburger icon at the left, is used to toggle between viewing and hiding the preview box.</w:t>
-      </w:r>
-      <w:r>
-        <w:rPr>
-          <w:vertAlign w:val="superscript"/>
-        </w:rPr>
-        <w:t>1</w:t>
+        <w:t>fonts customisation</w:t>
       </w:r>
     </w:p>
     <w:p>
@@ -373,14 +199,17 @@
         <w:pStyle w:val="ListParagraph"/>
         <w:numPr>
           <w:ilvl w:val="0"/>
-          <w:numId w:val="2"/>
+          <w:numId w:val="6"/>
         </w:numPr>
       </w:pPr>
       <w:r>
-        <w:t xml:space="preserve">Branding with the logo of the webpage </w:t>
-      </w:r>
-      <w:r>
-        <w:t>is done.</w:t>
+        <w:t>c</w:t>
+      </w:r>
+      <w:r>
+        <w:t>olour theme</w:t>
+      </w:r>
+      <w:r>
+        <w:t>s</w:t>
       </w:r>
     </w:p>
     <w:p>
@@ -388,26 +217,11 @@
         <w:pStyle w:val="ListParagraph"/>
         <w:numPr>
           <w:ilvl w:val="0"/>
-          <w:numId w:val="2"/>
+          <w:numId w:val="6"/>
         </w:numPr>
       </w:pPr>
       <w:r>
-        <w:t xml:space="preserve">The channel indicator indicates the </w:t>
-      </w:r>
-      <w:r>
-        <w:t xml:space="preserve">kind of </w:t>
-      </w:r>
-      <w:r>
-        <w:t xml:space="preserve">set of features that are available in the webpage. Beta channel has the features that will be rolled out soon. Alpha channel has the features that are </w:t>
-      </w:r>
-      <w:r>
-        <w:t>scheduled to be released after few years.</w:t>
-      </w:r>
-      <w:r>
-        <w:t xml:space="preserve"> This flyout also has options to </w:t>
-      </w:r>
-      <w:r>
-        <w:t>switch between the channels and to view help section which contains this documentation.</w:t>
+        <w:t>data saver mode</w:t>
       </w:r>
     </w:p>
     <w:p>
@@ -415,11 +229,11 @@
         <w:pStyle w:val="ListParagraph"/>
         <w:numPr>
           <w:ilvl w:val="0"/>
-          <w:numId w:val="2"/>
+          <w:numId w:val="6"/>
         </w:numPr>
       </w:pPr>
       <w:r>
-        <w:t>Nav links are used to quickly go to any section within the webpage.</w:t>
+        <w:t>chat bot</w:t>
       </w:r>
     </w:p>
     <w:p>
@@ -427,29 +241,11 @@
         <w:pStyle w:val="ListParagraph"/>
         <w:numPr>
           <w:ilvl w:val="0"/>
-          <w:numId w:val="2"/>
+          <w:numId w:val="6"/>
         </w:numPr>
       </w:pPr>
       <w:r>
-        <w:t>Online status indicator at the right indicates whether the user is online or offline.</w:t>
-      </w:r>
-      <w:r>
-        <w:rPr>
-          <w:vertAlign w:val="superscript"/>
-        </w:rPr>
-        <w:t>1</w:t>
-      </w:r>
-      <w:r>
-        <w:t xml:space="preserve"> An alert box will also appear if there are any internet disconnections or </w:t>
-      </w:r>
-      <w:r>
-        <w:t>if slower speeds are detected.</w:t>
-      </w:r>
-      <w:r>
-        <w:rPr>
-          <w:vertAlign w:val="superscript"/>
-        </w:rPr>
-        <w:t>1</w:t>
+        <w:t>search bar</w:t>
       </w:r>
     </w:p>
     <w:p>
@@ -457,38 +253,14 @@
         <w:pStyle w:val="ListParagraph"/>
         <w:numPr>
           <w:ilvl w:val="0"/>
-          <w:numId w:val="2"/>
+          <w:numId w:val="6"/>
         </w:numPr>
       </w:pPr>
       <w:r>
-        <w:t>Search bar.</w:t>
-      </w:r>
-      <w:r>
-        <w:rPr>
-          <w:vertAlign w:val="superscript"/>
-        </w:rPr>
-        <w:t>1</w:t>
-      </w:r>
-      <w:r>
-        <w:rPr>
-          <w:vertAlign w:val="superscript"/>
-        </w:rPr>
-        <w:t>,3</w:t>
-      </w:r>
-      <w:r>
-        <w:t xml:space="preserve"> </w:t>
-      </w:r>
-      <w:r>
-        <w:t xml:space="preserve">This feature is not included in the current release. </w:t>
-      </w:r>
-      <w:r>
-        <w:t>This feature is not included in the Beta channel.</w:t>
-      </w:r>
-      <w:r>
-        <w:rPr>
-          <w:vertAlign w:val="superscript"/>
-        </w:rPr>
-        <w:t>1</w:t>
+        <w:t>heavy reading interruption</w:t>
+      </w:r>
+      <w:r>
+        <w:t xml:space="preserve"> (break reminders)</w:t>
       </w:r>
     </w:p>
     <w:p>
@@ -496,52 +268,11 @@
         <w:pStyle w:val="ListParagraph"/>
         <w:numPr>
           <w:ilvl w:val="0"/>
-          <w:numId w:val="2"/>
+          <w:numId w:val="6"/>
         </w:numPr>
       </w:pPr>
       <w:r>
-        <w:lastRenderedPageBreak/>
-        <w:t>Settings icon.</w:t>
-      </w:r>
-      <w:r>
-        <w:rPr>
-          <w:vertAlign w:val="superscript"/>
-        </w:rPr>
-        <w:t>1</w:t>
-      </w:r>
-      <w:r>
-        <w:rPr>
-          <w:vertAlign w:val="superscript"/>
-        </w:rPr>
-        <w:t>,3</w:t>
-      </w:r>
-      <w:r>
-        <w:t xml:space="preserve"> This feature is not included in the current release. Hence not found in the Beta channel as well.</w:t>
-      </w:r>
-    </w:p>
-    <w:p>
-      <w:pPr>
-        <w:rPr>
-          <w:rFonts w:asciiTheme="majorHAnsi" w:eastAsiaTheme="majorEastAsia" w:hAnsiTheme="majorHAnsi" w:cstheme="majorBidi"/>
-          <w:color w:val="2F5496" w:themeColor="accent1" w:themeShade="BF"/>
-          <w:sz w:val="26"/>
-          <w:szCs w:val="26"/>
-        </w:rPr>
-      </w:pPr>
-      <w:r>
-        <w:br w:type="page"/>
-      </w:r>
-    </w:p>
-    <w:p>
-      <w:pPr>
-        <w:pStyle w:val="Heading2"/>
-      </w:pPr>
-      <w:r>
-        <w:lastRenderedPageBreak/>
-        <w:t>B</w:t>
-      </w:r>
-      <w:r>
-        <w:t>ody</w:t>
+        <w:t>read aloud</w:t>
       </w:r>
     </w:p>
     <w:p>
@@ -549,62 +280,11 @@
         <w:pStyle w:val="ListParagraph"/>
         <w:numPr>
           <w:ilvl w:val="0"/>
-          <w:numId w:val="3"/>
+          <w:numId w:val="6"/>
         </w:numPr>
       </w:pPr>
       <w:r>
-        <w:t xml:space="preserve">The most prominent </w:t>
-      </w:r>
-      <w:r>
-        <w:t xml:space="preserve">element is the </w:t>
-      </w:r>
-      <w:r>
-        <w:t>p</w:t>
-      </w:r>
-      <w:r>
-        <w:t xml:space="preserve">review </w:t>
-      </w:r>
-      <w:r>
-        <w:t>b</w:t>
-      </w:r>
-      <w:r>
-        <w:t>ox. It can be found at the left side on the webpage on desktop screen</w:t>
-      </w:r>
-      <w:r>
-        <w:t>, a</w:t>
-      </w:r>
-      <w:r>
-        <w:t xml:space="preserve">t the </w:t>
-      </w:r>
-      <w:r>
-        <w:t xml:space="preserve">centre filling all the body when viewed on smaller size screens. This </w:t>
-      </w:r>
-      <w:r>
-        <w:t xml:space="preserve">preview box shows the content related to the </w:t>
-      </w:r>
-      <w:r>
-        <w:t>t</w:t>
-      </w:r>
-      <w:r>
-        <w:t>ile</w:t>
-      </w:r>
-      <w:r>
-        <w:t xml:space="preserve"> which is hovered </w:t>
-      </w:r>
-      <w:r>
-        <w:t xml:space="preserve">or clicked </w:t>
-      </w:r>
-      <w:r>
-        <w:t>by the curser</w:t>
-      </w:r>
-      <w:r>
-        <w:t>.</w:t>
-      </w:r>
-      <w:r>
-        <w:rPr>
-          <w:vertAlign w:val="superscript"/>
-        </w:rPr>
-        <w:t>1</w:t>
+        <w:t>tabs-like preview</w:t>
       </w:r>
     </w:p>
     <w:p>
@@ -612,62 +292,14 @@
         <w:pStyle w:val="ListParagraph"/>
         <w:numPr>
           <w:ilvl w:val="0"/>
-          <w:numId w:val="3"/>
+          <w:numId w:val="6"/>
         </w:numPr>
       </w:pPr>
       <w:r>
-        <w:t xml:space="preserve">At the right pane, a series of headings and </w:t>
-      </w:r>
-      <w:r>
-        <w:t>t</w:t>
-      </w:r>
-      <w:r>
-        <w:t>iles will be shown.</w:t>
-      </w:r>
-      <w:r>
-        <w:t xml:space="preserve"> Each tile indicates some specific</w:t>
-      </w:r>
-      <w:r>
-        <w:t xml:space="preserve"> relevant</w:t>
-      </w:r>
-      <w:r>
-        <w:t xml:space="preserve"> </w:t>
-      </w:r>
-      <w:r>
-        <w:t>topic</w:t>
-      </w:r>
-      <w:r>
-        <w:t>.</w:t>
-      </w:r>
-      <w:r>
-        <w:t xml:space="preserve"> When </w:t>
-      </w:r>
-      <w:r>
-        <w:t>a</w:t>
-      </w:r>
-      <w:r>
-        <w:t xml:space="preserve"> </w:t>
-      </w:r>
-      <w:r>
-        <w:t>tile</w:t>
-      </w:r>
-      <w:r>
-        <w:t xml:space="preserve"> is hovered for a second, all other tiles and headings in the right pane will get blurred, so that only </w:t>
-      </w:r>
-      <w:r>
-        <w:t>one</w:t>
-      </w:r>
-      <w:r>
-        <w:t xml:space="preserve"> </w:t>
-      </w:r>
-      <w:r>
-        <w:t>tile and the preview pane is in focus.</w:t>
-      </w:r>
-      <w:r>
-        <w:rPr>
-          <w:vertAlign w:val="superscript"/>
-        </w:rPr>
-        <w:t>1</w:t>
+        <w:t>true dark theme</w:t>
+      </w:r>
+      <w:r>
+        <w:t xml:space="preserve"> covering embedded content</w:t>
       </w:r>
     </w:p>
     <w:p>
@@ -675,183 +307,15 @@
         <w:pStyle w:val="ListParagraph"/>
         <w:numPr>
           <w:ilvl w:val="0"/>
-          <w:numId w:val="3"/>
+          <w:numId w:val="6"/>
         </w:numPr>
       </w:pPr>
       <w:r>
-        <w:t>To</w:t>
-      </w:r>
-      <w:r>
-        <w:t xml:space="preserve"> </w:t>
-      </w:r>
-      <w:r>
-        <w:t xml:space="preserve">read more about a tile, the user needs to click on the tile and then </w:t>
-      </w:r>
-      <w:r>
-        <w:t>unhide</w:t>
-      </w:r>
-      <w:r>
-        <w:t xml:space="preserve"> the </w:t>
-      </w:r>
-      <w:r>
-        <w:t>p</w:t>
-      </w:r>
-      <w:r>
-        <w:t xml:space="preserve">review </w:t>
-      </w:r>
-      <w:r>
-        <w:t>b</w:t>
-      </w:r>
-      <w:r>
-        <w:t>ox</w:t>
-      </w:r>
-      <w:r>
-        <w:t xml:space="preserve"> if it is not in the view by clicking the hamburger icon in the header bar.</w:t>
-      </w:r>
-      <w:r>
-        <w:rPr>
-          <w:vertAlign w:val="superscript"/>
-        </w:rPr>
-        <w:t>1</w:t>
-      </w:r>
-    </w:p>
-    <w:p>
-      <w:pPr>
-        <w:pStyle w:val="Heading1"/>
-      </w:pPr>
-      <w:r>
-        <w:t>Requirements</w:t>
-      </w:r>
-    </w:p>
-    <w:p>
-      <w:pPr>
-        <w:pStyle w:val="ListParagraph"/>
-        <w:numPr>
-          <w:ilvl w:val="0"/>
-          <w:numId w:val="4"/>
-        </w:numPr>
-      </w:pPr>
-      <w:r>
-        <w:t xml:space="preserve">Browsers supported: </w:t>
-      </w:r>
-      <w:r>
-        <w:t>Latest chromium-based</w:t>
-      </w:r>
-      <w:r>
-        <w:t xml:space="preserve"> </w:t>
-      </w:r>
-      <w:r>
-        <w:t xml:space="preserve">browsers such as </w:t>
-      </w:r>
-      <w:r>
-        <w:t>Microsoft Edge,</w:t>
-      </w:r>
-      <w:r>
-        <w:t xml:space="preserve"> Google Chrome, etc.</w:t>
-      </w:r>
-      <w:r>
-        <w:t>,</w:t>
-      </w:r>
-      <w:r>
-        <w:t xml:space="preserve"> HTML based Microsoft Edge</w:t>
-      </w:r>
-      <w:r>
-        <w:t xml:space="preserve">, Mozilla Firefox, and Internet Explorer </w:t>
-      </w:r>
-      <w:r>
-        <w:t>11.</w:t>
-      </w:r>
-    </w:p>
-    <w:p>
-      <w:pPr>
-        <w:pStyle w:val="ListParagraph"/>
-        <w:numPr>
-          <w:ilvl w:val="0"/>
-          <w:numId w:val="4"/>
-        </w:numPr>
-      </w:pPr>
-      <w:r>
-        <w:t>Any operating system which supports the above-mentioned browsers.</w:t>
-      </w:r>
-    </w:p>
-    <w:p>
-      <w:pPr>
-        <w:pStyle w:val="Heading1"/>
-      </w:pPr>
-      <w:r>
-        <w:t>Updates</w:t>
-      </w:r>
-    </w:p>
-    <w:p>
-      <w:pPr>
-        <w:pStyle w:val="ListParagraph"/>
-        <w:numPr>
-          <w:ilvl w:val="0"/>
-          <w:numId w:val="5"/>
-        </w:numPr>
-      </w:pPr>
-      <w:r>
-        <w:t>The website will get</w:t>
-      </w:r>
-      <w:r>
-        <w:t xml:space="preserve"> </w:t>
-      </w:r>
-      <w:r>
-        <w:t xml:space="preserve">major </w:t>
-      </w:r>
-      <w:r>
-        <w:t xml:space="preserve">updates, if any, </w:t>
-      </w:r>
-      <w:r>
-        <w:t>in</w:t>
-      </w:r>
-      <w:r>
-        <w:t xml:space="preserve"> the month of</w:t>
-      </w:r>
-      <w:r>
-        <w:t xml:space="preserve"> January</w:t>
-      </w:r>
-      <w:r>
-        <w:t xml:space="preserve"> every year.</w:t>
-      </w:r>
-      <w:r>
-        <w:t xml:space="preserve"> </w:t>
-      </w:r>
-    </w:p>
-    <w:p>
-      <w:pPr>
-        <w:pStyle w:val="ListParagraph"/>
-        <w:numPr>
-          <w:ilvl w:val="0"/>
-          <w:numId w:val="5"/>
-        </w:numPr>
-      </w:pPr>
-      <w:r>
-        <w:t xml:space="preserve">Minor updates </w:t>
-      </w:r>
-      <w:r>
-        <w:t xml:space="preserve">might happen anytime and can be </w:t>
-      </w:r>
-      <w:r>
-        <w:t>tracked</w:t>
-      </w:r>
-      <w:r>
-        <w:t xml:space="preserve"> in </w:t>
-      </w:r>
-      <w:r>
-        <w:t xml:space="preserve">the </w:t>
-      </w:r>
-      <w:r>
-        <w:t>channel indicator flyout on the header bar</w:t>
-      </w:r>
-      <w:r>
-        <w:t>.</w:t>
+        <w:t>settings menu</w:t>
       </w:r>
     </w:p>
     <w:sectPr>
       <w:headerReference w:type="default" r:id="rId8"/>
-      <w:footerReference w:type="default" r:id="rId9"/>
-      <w:footerReference w:type="first" r:id="rId10"/>
       <w:pgSz w:w="11906" w:h="16838"/>
       <w:pgMar w:top="1440" w:right="1440" w:bottom="1440" w:left="1440" w:header="708" w:footer="708" w:gutter="0"/>
       <w:cols w:space="708"/>
@@ -885,220 +349,6 @@
     </w:p>
   </w:endnote>
 </w:endnotes>
-</file>
-
-<file path=word/footer1.xml><?xml version="1.0" encoding="utf-8"?>
-<w:ftr xmlns:wpc="http://schemas.microsoft.com/office/word/2010/wordprocessingCanvas" xmlns:cx="http://schemas.microsoft.com/office/drawing/2014/chartex" xmlns:cx1="http://schemas.microsoft.com/office/drawing/2015/9/8/chartex" xmlns:cx2="http://schemas.microsoft.com/office/drawing/2015/10/21/chartex" xmlns:cx3="http://schemas.microsoft.com/office/drawing/2016/5/9/chartex" xmlns:cx4="http://schemas.microsoft.com/office/drawing/2016/5/10/chartex" xmlns:cx5="http://schemas.microsoft.com/office/drawing/2016/5/11/chartex" xmlns:cx6="http://schemas.microsoft.com/office/drawing/2016/5/12/chartex" xmlns:cx7="http://schemas.microsoft.com/office/drawing/2016/5/13/chartex" xmlns:cx8="http://schemas.microsoft.com/office/drawing/2016/5/14/chartex" xmlns:mc="http://schemas.openxmlformats.org/markup-compatibility/2006" xmlns:aink="http://schemas.microsoft.com/office/drawing/2016/ink" xmlns:am3d="http://schemas.microsoft.com/office/drawing/2017/model3d" xmlns:o="urn:schemas-microsoft-com:office:office" xmlns:oel="http://schemas.microsoft.com/office/2019/extlst" xmlns:r="http://schemas.openxmlformats.org/officeDocument/2006/relationships" xmlns:m="http://schemas.openxmlformats.org/officeDocument/2006/math" xmlns:v="urn:schemas-microsoft-com:vml" xmlns:wp14="http://schemas.microsoft.com/office/word/2010/wordprocessingDrawing" xmlns:wp="http://schemas.openxmlformats.org/drawingml/2006/wordprocessingDrawing" xmlns:w10="urn:schemas-microsoft-com:office:word" xmlns:w="http://schemas.openxmlformats.org/wordprocessingml/2006/main" xmlns:w14="http://schemas.microsoft.com/office/word/2010/wordml" xmlns:w15="http://schemas.microsoft.com/office/word/2012/wordml" xmlns:w16cex="http://schemas.microsoft.com/office/word/2018/wordml/cex" xmlns:w16cid="http://schemas.microsoft.com/office/word/2016/wordml/cid" xmlns:w16="http://schemas.microsoft.com/office/word/2018/wordml" xmlns:w16sdtdh="http://schemas.microsoft.com/office/word/2020/wordml/sdtdatahash" xmlns:w16se="http://schemas.microsoft.com/office/word/2015/wordml/symex" xmlns:wpg="http://schemas.microsoft.com/office/word/2010/wordprocessingGroup" xmlns:wpi="http://schemas.microsoft.com/office/word/2010/wordprocessingInk" xmlns:wne="http://schemas.microsoft.com/office/word/2006/wordml" xmlns:wps="http://schemas.microsoft.com/office/word/2010/wordprocessingShape" mc:Ignorable="w14 w15 w16se w16cid w16 w16cex w16sdtdh wp14">
-  <w:p>
-    <w:pPr>
-      <w:spacing w:after="0"/>
-      <w:rPr>
-        <w:vertAlign w:val="superscript"/>
-      </w:rPr>
-    </w:pPr>
-  </w:p>
-  <w:p>
-    <w:pPr>
-      <w:spacing w:after="0"/>
-      <w:rPr>
-        <w:vertAlign w:val="superscript"/>
-      </w:rPr>
-    </w:pPr>
-  </w:p>
-  <w:p>
-    <w:pPr>
-      <w:spacing w:after="0"/>
-      <w:rPr>
-        <w:vertAlign w:val="superscript"/>
-      </w:rPr>
-    </w:pPr>
-  </w:p>
-  <w:p>
-    <w:pPr>
-      <w:spacing w:after="0"/>
-      <w:rPr>
-        <w:sz w:val="20"/>
-        <w:szCs w:val="20"/>
-      </w:rPr>
-    </w:pPr>
-    <w:r>
-      <w:rPr>
-        <w:sz w:val="20"/>
-        <w:szCs w:val="20"/>
-        <w:vertAlign w:val="superscript"/>
-      </w:rPr>
-      <w:t>1</w:t>
-    </w:r>
-    <w:r>
-      <w:rPr>
-        <w:sz w:val="20"/>
-        <w:szCs w:val="20"/>
-      </w:rPr>
-      <w:t>The features are not compatible with Internet Explorer 11.</w:t>
-    </w:r>
-  </w:p>
-  <w:p>
-    <w:pPr>
-      <w:spacing w:after="0"/>
-      <w:rPr>
-        <w:sz w:val="20"/>
-        <w:szCs w:val="20"/>
-      </w:rPr>
-    </w:pPr>
-    <w:r>
-      <w:rPr>
-        <w:sz w:val="20"/>
-        <w:szCs w:val="20"/>
-        <w:vertAlign w:val="superscript"/>
-      </w:rPr>
-      <w:t>2</w:t>
-    </w:r>
-    <w:r>
-      <w:rPr>
-        <w:sz w:val="20"/>
-        <w:szCs w:val="20"/>
-      </w:rPr>
-      <w:t>The features will be getting significant improvements in later updates.</w:t>
-    </w:r>
-  </w:p>
-  <w:p>
-    <w:pPr>
-      <w:rPr>
-        <w:sz w:val="18"/>
-        <w:szCs w:val="18"/>
-      </w:rPr>
-    </w:pPr>
-    <w:r>
-      <w:rPr>
-        <w:sz w:val="18"/>
-        <w:szCs w:val="18"/>
-        <w:vertAlign w:val="superscript"/>
-      </w:rPr>
-      <w:t>3</w:t>
-    </w:r>
-    <w:r>
-      <w:rPr>
-        <w:sz w:val="18"/>
-        <w:szCs w:val="18"/>
-      </w:rPr>
-      <w:t>The feature is not included in the current release.</w:t>
-    </w:r>
-  </w:p>
-</w:ftr>
-</file>
-
-<file path=word/footer2.xml><?xml version="1.0" encoding="utf-8"?>
-<w:ftr xmlns:wpc="http://schemas.microsoft.com/office/word/2010/wordprocessingCanvas" xmlns:cx="http://schemas.microsoft.com/office/drawing/2014/chartex" xmlns:cx1="http://schemas.microsoft.com/office/drawing/2015/9/8/chartex" xmlns:cx2="http://schemas.microsoft.com/office/drawing/2015/10/21/chartex" xmlns:cx3="http://schemas.microsoft.com/office/drawing/2016/5/9/chartex" xmlns:cx4="http://schemas.microsoft.com/office/drawing/2016/5/10/chartex" xmlns:cx5="http://schemas.microsoft.com/office/drawing/2016/5/11/chartex" xmlns:cx6="http://schemas.microsoft.com/office/drawing/2016/5/12/chartex" xmlns:cx7="http://schemas.microsoft.com/office/drawing/2016/5/13/chartex" xmlns:cx8="http://schemas.microsoft.com/office/drawing/2016/5/14/chartex" xmlns:mc="http://schemas.openxmlformats.org/markup-compatibility/2006" xmlns:aink="http://schemas.microsoft.com/office/drawing/2016/ink" xmlns:am3d="http://schemas.microsoft.com/office/drawing/2017/model3d" xmlns:o="urn:schemas-microsoft-com:office:office" xmlns:oel="http://schemas.microsoft.com/office/2019/extlst" xmlns:r="http://schemas.openxmlformats.org/officeDocument/2006/relationships" xmlns:m="http://schemas.openxmlformats.org/officeDocument/2006/math" xmlns:v="urn:schemas-microsoft-com:vml" xmlns:wp14="http://schemas.microsoft.com/office/word/2010/wordprocessingDrawing" xmlns:wp="http://schemas.openxmlformats.org/drawingml/2006/wordprocessingDrawing" xmlns:w10="urn:schemas-microsoft-com:office:word" xmlns:w="http://schemas.openxmlformats.org/wordprocessingml/2006/main" xmlns:w14="http://schemas.microsoft.com/office/word/2010/wordml" xmlns:w15="http://schemas.microsoft.com/office/word/2012/wordml" xmlns:w16cex="http://schemas.microsoft.com/office/word/2018/wordml/cex" xmlns:w16cid="http://schemas.microsoft.com/office/word/2016/wordml/cid" xmlns:w16="http://schemas.microsoft.com/office/word/2018/wordml" xmlns:w16sdtdh="http://schemas.microsoft.com/office/word/2020/wordml/sdtdatahash" xmlns:w16se="http://schemas.microsoft.com/office/word/2015/wordml/symex" xmlns:wpg="http://schemas.microsoft.com/office/word/2010/wordprocessingGroup" xmlns:wpi="http://schemas.microsoft.com/office/word/2010/wordprocessingInk" xmlns:wne="http://schemas.microsoft.com/office/word/2006/wordml" xmlns:wps="http://schemas.microsoft.com/office/word/2010/wordprocessingShape" mc:Ignorable="w14 w15 w16se w16cid w16 w16cex w16sdtdh wp14">
-  <w:p>
-    <w:pPr>
-      <w:spacing w:after="0"/>
-      <w:rPr>
-        <w:vertAlign w:val="superscript"/>
-      </w:rPr>
-    </w:pPr>
-  </w:p>
-  <w:p>
-    <w:pPr>
-      <w:spacing w:after="0"/>
-      <w:rPr>
-        <w:vertAlign w:val="superscript"/>
-      </w:rPr>
-    </w:pPr>
-  </w:p>
-  <w:p>
-    <w:pPr>
-      <w:spacing w:after="0"/>
-      <w:rPr>
-        <w:vertAlign w:val="superscript"/>
-      </w:rPr>
-    </w:pPr>
-  </w:p>
-  <w:p>
-    <w:pPr>
-      <w:spacing w:after="0"/>
-      <w:rPr>
-        <w:sz w:val="20"/>
-        <w:szCs w:val="20"/>
-      </w:rPr>
-    </w:pPr>
-    <w:r>
-      <w:rPr>
-        <w:sz w:val="20"/>
-        <w:szCs w:val="20"/>
-        <w:vertAlign w:val="superscript"/>
-      </w:rPr>
-      <w:t>1</w:t>
-    </w:r>
-    <w:r>
-      <w:rPr>
-        <w:sz w:val="20"/>
-        <w:szCs w:val="20"/>
-      </w:rPr>
-      <w:t>The features are not compatible with Internet Explorer 11.</w:t>
-    </w:r>
-  </w:p>
-  <w:p>
-    <w:pPr>
-      <w:spacing w:after="0"/>
-      <w:rPr>
-        <w:sz w:val="20"/>
-        <w:szCs w:val="20"/>
-      </w:rPr>
-    </w:pPr>
-    <w:r>
-      <w:rPr>
-        <w:sz w:val="20"/>
-        <w:szCs w:val="20"/>
-        <w:vertAlign w:val="superscript"/>
-      </w:rPr>
-      <w:t>2</w:t>
-    </w:r>
-    <w:r>
-      <w:rPr>
-        <w:sz w:val="20"/>
-        <w:szCs w:val="20"/>
-      </w:rPr>
-      <w:t>The features w</w:t>
-    </w:r>
-    <w:r>
-      <w:rPr>
-        <w:sz w:val="20"/>
-        <w:szCs w:val="20"/>
-      </w:rPr>
-      <w:t>ill be getting significa</w:t>
-    </w:r>
-    <w:r>
-      <w:rPr>
-        <w:sz w:val="20"/>
-        <w:szCs w:val="20"/>
-      </w:rPr>
-      <w:t>nt improvements in later updates.</w:t>
-    </w:r>
-  </w:p>
-  <w:p>
-    <w:pPr>
-      <w:rPr>
-        <w:sz w:val="18"/>
-        <w:szCs w:val="18"/>
-      </w:rPr>
-    </w:pPr>
-    <w:r>
-      <w:rPr>
-        <w:sz w:val="18"/>
-        <w:szCs w:val="18"/>
-        <w:vertAlign w:val="superscript"/>
-      </w:rPr>
-      <w:t>3</w:t>
-    </w:r>
-    <w:r>
-      <w:rPr>
-        <w:sz w:val="18"/>
-        <w:szCs w:val="18"/>
-      </w:rPr>
-      <w:t>The feature is not included in the current release.</w:t>
-    </w:r>
-  </w:p>
-</w:ftr>
 </file>
 
 <file path=word/footnotes.xml><?xml version="1.0" encoding="utf-8"?>
@@ -1583,6 +833,95 @@
       </w:pPr>
     </w:lvl>
   </w:abstractNum>
+  <w:abstractNum w:abstractNumId="5" w15:restartNumberingAfterBreak="0">
+    <w:nsid w:val="75E47C05"/>
+    <w:multiLevelType w:val="hybridMultilevel"/>
+    <w:tmpl w:val="3B9E9D78"/>
+    <w:lvl w:ilvl="0" w:tplc="4009000F">
+      <w:start w:val="1"/>
+      <w:numFmt w:val="decimal"/>
+      <w:lvlText w:val="%1."/>
+      <w:lvlJc w:val="left"/>
+      <w:pPr>
+        <w:ind w:left="720" w:hanging="360"/>
+      </w:pPr>
+      <w:rPr>
+        <w:rFonts w:hint="default"/>
+      </w:rPr>
+    </w:lvl>
+    <w:lvl w:ilvl="1" w:tplc="40090019" w:tentative="1">
+      <w:start w:val="1"/>
+      <w:numFmt w:val="lowerLetter"/>
+      <w:lvlText w:val="%2."/>
+      <w:lvlJc w:val="left"/>
+      <w:pPr>
+        <w:ind w:left="1440" w:hanging="360"/>
+      </w:pPr>
+    </w:lvl>
+    <w:lvl w:ilvl="2" w:tplc="4009001B" w:tentative="1">
+      <w:start w:val="1"/>
+      <w:numFmt w:val="lowerRoman"/>
+      <w:lvlText w:val="%3."/>
+      <w:lvlJc w:val="right"/>
+      <w:pPr>
+        <w:ind w:left="2160" w:hanging="180"/>
+      </w:pPr>
+    </w:lvl>
+    <w:lvl w:ilvl="3" w:tplc="4009000F" w:tentative="1">
+      <w:start w:val="1"/>
+      <w:numFmt w:val="decimal"/>
+      <w:lvlText w:val="%4."/>
+      <w:lvlJc w:val="left"/>
+      <w:pPr>
+        <w:ind w:left="2880" w:hanging="360"/>
+      </w:pPr>
+    </w:lvl>
+    <w:lvl w:ilvl="4" w:tplc="40090019" w:tentative="1">
+      <w:start w:val="1"/>
+      <w:numFmt w:val="lowerLetter"/>
+      <w:lvlText w:val="%5."/>
+      <w:lvlJc w:val="left"/>
+      <w:pPr>
+        <w:ind w:left="3600" w:hanging="360"/>
+      </w:pPr>
+    </w:lvl>
+    <w:lvl w:ilvl="5" w:tplc="4009001B" w:tentative="1">
+      <w:start w:val="1"/>
+      <w:numFmt w:val="lowerRoman"/>
+      <w:lvlText w:val="%6."/>
+      <w:lvlJc w:val="right"/>
+      <w:pPr>
+        <w:ind w:left="4320" w:hanging="180"/>
+      </w:pPr>
+    </w:lvl>
+    <w:lvl w:ilvl="6" w:tplc="4009000F" w:tentative="1">
+      <w:start w:val="1"/>
+      <w:numFmt w:val="decimal"/>
+      <w:lvlText w:val="%7."/>
+      <w:lvlJc w:val="left"/>
+      <w:pPr>
+        <w:ind w:left="5040" w:hanging="360"/>
+      </w:pPr>
+    </w:lvl>
+    <w:lvl w:ilvl="7" w:tplc="40090019" w:tentative="1">
+      <w:start w:val="1"/>
+      <w:numFmt w:val="lowerLetter"/>
+      <w:lvlText w:val="%8."/>
+      <w:lvlJc w:val="left"/>
+      <w:pPr>
+        <w:ind w:left="5760" w:hanging="360"/>
+      </w:pPr>
+    </w:lvl>
+    <w:lvl w:ilvl="8" w:tplc="4009001B" w:tentative="1">
+      <w:start w:val="1"/>
+      <w:numFmt w:val="lowerRoman"/>
+      <w:lvlText w:val="%9."/>
+      <w:lvlJc w:val="right"/>
+      <w:pPr>
+        <w:ind w:left="6480" w:hanging="180"/>
+      </w:pPr>
+    </w:lvl>
+  </w:abstractNum>
   <w:num w:numId="1" w16cid:durableId="1199466439">
     <w:abstractNumId w:val="4"/>
   </w:num>
@@ -1597,6 +936,9 @@
   </w:num>
   <w:num w:numId="5" w16cid:durableId="1291327019">
     <w:abstractNumId w:val="1"/>
+  </w:num>
+  <w:num w:numId="6" w16cid:durableId="479620610">
+    <w:abstractNumId w:val="5"/>
   </w:num>
 </w:numbering>
 </file>

</xml_diff>